<commit_message>
added power BI + Presentation slides
</commit_message>
<xml_diff>
--- a/Python related.docx
+++ b/Python related.docx
@@ -6,135 +6,138 @@
       <w:r>
         <w:t>Python related</w:t>
       </w:r>
+      <w:r>
+        <w:t>:</w:t>
+      </w:r>
+    </w:p>
+    <w:p>
+      <w:r>
+        <w:t>Time series</w:t>
+      </w:r>
+    </w:p>
+    <w:p/>
+    <w:p/>
+    <w:p>
+      <w:r>
+        <w:t>Michel:</w:t>
+      </w:r>
+    </w:p>
+    <w:p>
+      <w:r>
+        <w:t>Don’t focus on ETL, warehouse will be star schema</w:t>
+      </w:r>
+    </w:p>
+    <w:p>
+      <w:r>
+        <w:t xml:space="preserve">To-do: </w:t>
+      </w:r>
+      <w:r>
+        <w:t xml:space="preserve">Manufacturer table with id alone </w:t>
+      </w:r>
+    </w:p>
+    <w:p>
+      <w:r>
+        <w:t xml:space="preserve">Ideas: </w:t>
+      </w:r>
+      <w:r>
+        <w:t>Average ship duration</w:t>
+      </w:r>
+    </w:p>
+    <w:p>
+      <w:r>
+        <w:t xml:space="preserve">Ideas: </w:t>
+      </w:r>
+      <w:r>
+        <w:t>Around 6 countries</w:t>
+      </w:r>
+    </w:p>
+    <w:p>
+      <w:r>
+        <w:t xml:space="preserve">Ideas: </w:t>
+      </w:r>
+      <w:r>
+        <w:t>Customer reviews per country</w:t>
+      </w:r>
+    </w:p>
+    <w:p>
+      <w:r>
+        <w:t xml:space="preserve">To-do: </w:t>
+      </w:r>
+      <w:r>
+        <w:t>Split columns for n</w:t>
+      </w:r>
+      <w:r>
+        <w:t>um</w:t>
+      </w:r>
+      <w:r>
+        <w:t>b</w:t>
+      </w:r>
+      <w:r>
+        <w:t>er</w:t>
+      </w:r>
+      <w:r>
+        <w:t xml:space="preserve"> available in stock</w:t>
+      </w:r>
+    </w:p>
+    <w:p>
+      <w:r>
+        <w:t xml:space="preserve">To-do: </w:t>
+      </w:r>
+      <w:r>
+        <w:t>Average rating</w:t>
+      </w:r>
+    </w:p>
+    <w:p>
+      <w:r>
+        <w:t xml:space="preserve">To-do: </w:t>
+      </w:r>
+      <w:r>
+        <w:t>Category and sub category split columns</w:t>
+      </w:r>
+    </w:p>
+    <w:p>
+      <w:r>
+        <w:t xml:space="preserve">Ideas: </w:t>
+      </w:r>
+      <w:r>
+        <w:t>Look out for products bought together</w:t>
+      </w:r>
+    </w:p>
+    <w:p>
+      <w:r>
+        <w:t xml:space="preserve">Ideas: </w:t>
+      </w:r>
+      <w:r>
+        <w:t xml:space="preserve">It’s a plus to use </w:t>
+      </w:r>
+      <w:r>
+        <w:t>NLP library</w:t>
+      </w:r>
+      <w:r>
+        <w:t xml:space="preserve"> for customer reviews</w:t>
+      </w:r>
+    </w:p>
+    <w:p>
+      <w:r>
+        <w:t xml:space="preserve">If price doesn’t </w:t>
+      </w:r>
+      <w:r>
+        <w:t>exist,</w:t>
+      </w:r>
+      <w:r>
+        <w:t xml:space="preserve"> we should not consider</w:t>
+      </w:r>
+      <w:r>
+        <w:t xml:space="preserve"> it</w:t>
+      </w:r>
+      <w:r>
+        <w:t xml:space="preserve"> into aggregat</w:t>
+      </w:r>
+      <w:r>
+        <w:t>ions</w:t>
+      </w:r>
       <w:bookmarkStart w:id="0" w:name="_GoBack"/>
       <w:bookmarkEnd w:id="0"/>
-      <w:r>
-        <w:t>:</w:t>
-      </w:r>
-    </w:p>
-    <w:p>
-      <w:r>
-        <w:t>Time series</w:t>
-      </w:r>
-    </w:p>
-    <w:p/>
-    <w:p/>
-    <w:p>
-      <w:r>
-        <w:t>Michel:</w:t>
-      </w:r>
-    </w:p>
-    <w:p>
-      <w:r>
-        <w:t>Don’t focus on ETL, warehouse will be star schema</w:t>
-      </w:r>
-    </w:p>
-    <w:p>
-      <w:r>
-        <w:t xml:space="preserve">To-do: </w:t>
-      </w:r>
-      <w:r>
-        <w:t xml:space="preserve">Manufacturer table with id alone </w:t>
-      </w:r>
-    </w:p>
-    <w:p>
-      <w:r>
-        <w:t xml:space="preserve">Ideas: </w:t>
-      </w:r>
-      <w:r>
-        <w:t>Average ship duration</w:t>
-      </w:r>
-    </w:p>
-    <w:p>
-      <w:r>
-        <w:t xml:space="preserve">Ideas: </w:t>
-      </w:r>
-      <w:r>
-        <w:t>Around 6 countries</w:t>
-      </w:r>
-    </w:p>
-    <w:p>
-      <w:r>
-        <w:t xml:space="preserve">Ideas: </w:t>
-      </w:r>
-      <w:r>
-        <w:t>Customer reviews per country</w:t>
-      </w:r>
-    </w:p>
-    <w:p>
-      <w:r>
-        <w:t xml:space="preserve">To-do: </w:t>
-      </w:r>
-      <w:r>
-        <w:t>Split columns for n</w:t>
-      </w:r>
-      <w:r>
-        <w:t>um</w:t>
-      </w:r>
-      <w:r>
-        <w:t>b</w:t>
-      </w:r>
-      <w:r>
-        <w:t>er</w:t>
-      </w:r>
-      <w:r>
-        <w:t xml:space="preserve"> available in stock</w:t>
-      </w:r>
-    </w:p>
-    <w:p>
-      <w:r>
-        <w:t xml:space="preserve">To-do: </w:t>
-      </w:r>
-      <w:r>
-        <w:t>Average rating</w:t>
-      </w:r>
-    </w:p>
-    <w:p>
-      <w:r>
-        <w:t xml:space="preserve">To-do: </w:t>
-      </w:r>
-      <w:r>
-        <w:t>Category and sub category split columns</w:t>
-      </w:r>
-    </w:p>
-    <w:p>
-      <w:r>
-        <w:t xml:space="preserve">Ideas: </w:t>
-      </w:r>
-      <w:r>
-        <w:t>Look out for products bought together</w:t>
-      </w:r>
-    </w:p>
-    <w:p>
-      <w:r>
-        <w:t xml:space="preserve">Ideas: </w:t>
-      </w:r>
-      <w:r>
-        <w:t xml:space="preserve">It’s a plus to use </w:t>
-      </w:r>
-      <w:r>
-        <w:t>NLP library</w:t>
-      </w:r>
-      <w:r>
-        <w:t xml:space="preserve"> for customer reviews</w:t>
-      </w:r>
-    </w:p>
-    <w:p>
-      <w:r>
-        <w:t xml:space="preserve">If price doesn’t </w:t>
-      </w:r>
-      <w:r>
-        <w:t>exist,</w:t>
-      </w:r>
-      <w:r>
-        <w:t xml:space="preserve"> we should not consider</w:t>
-      </w:r>
-      <w:r>
-        <w:t xml:space="preserve"> it</w:t>
-      </w:r>
-      <w:r>
-        <w:t xml:space="preserve"> into aggregations </w:t>
-      </w:r>
     </w:p>
     <w:p/>
     <w:sectPr>

</xml_diff>